<commit_message>
fix: :bug: Update table of contents on Student 3 analysis report
</commit_message>
<xml_diff>
--- a/reports/Student #3/Analysis Report.docx
+++ b/reports/Student #3/Analysis Report.docx
@@ -37,15 +37,7 @@
                   <w:pStyle w:val="NoSpacing"/>
                 </w:pPr>
                 <w:r>
-                  <w:t xml:space="preserve">José </w:t>
-                </w:r>
-                <w:proofErr w:type="spellStart"/>
-                <w:r>
-                  <w:t>Coronil</w:t>
-                </w:r>
-                <w:proofErr w:type="spellEnd"/>
-                <w:r>
-                  <w:t xml:space="preserve"> Álvarez (joscoralv@alum.us.es)</w:t>
+                  <w:t>José Coronil Álvarez (joscoralv@alum.us.es)</w:t>
                 </w:r>
               </w:p>
               <w:p>
@@ -53,15 +45,7 @@
                   <w:pStyle w:val="NoSpacing"/>
                 </w:pPr>
                 <w:r>
-                  <w:t xml:space="preserve">Miguel García </w:t>
-                </w:r>
-                <w:proofErr w:type="spellStart"/>
-                <w:r>
-                  <w:t>Vizcaíno</w:t>
-                </w:r>
-                <w:proofErr w:type="spellEnd"/>
-                <w:r>
-                  <w:t xml:space="preserve"> (miggarviz@alum.us.es)</w:t>
+                  <w:t>Miguel García Vizcaíno (miggarviz@alum.us.es)</w:t>
                 </w:r>
               </w:p>
               <w:p>
@@ -69,15 +53,7 @@
                   <w:pStyle w:val="NoSpacing"/>
                 </w:pPr>
                 <w:r>
-                  <w:t xml:space="preserve">Javier Ignacio </w:t>
-                </w:r>
-                <w:proofErr w:type="spellStart"/>
-                <w:r>
-                  <w:t>Milá</w:t>
-                </w:r>
-                <w:proofErr w:type="spellEnd"/>
-                <w:r>
-                  <w:t xml:space="preserve"> de la Roca Dos Santos (javmildos@alum.us.es)</w:t>
+                  <w:t>Javier Ignacio Milá de la Roca Dos Santos (javmildos@alum.us.es)</w:t>
                 </w:r>
               </w:p>
               <w:p>
@@ -127,10 +103,7 @@
                   </w:sdtPr>
                   <w:sdtContent>
                     <w:r>
-                      <w:t>18/02/</w:t>
-                    </w:r>
-                    <w:r>
-                      <w:t>2025</w:t>
+                      <w:t>2-18-2025</w:t>
                     </w:r>
                   </w:sdtContent>
                 </w:sdt>
@@ -196,23 +169,7 @@
                         <w:sz w:val="24"/>
                         <w:szCs w:val="24"/>
                       </w:rPr>
-                      <w:t xml:space="preserve">Acme </w:t>
-                    </w:r>
-                    <w:proofErr w:type="spellStart"/>
-                    <w:r>
-                      <w:rPr>
-                        <w:sz w:val="24"/>
-                        <w:szCs w:val="24"/>
-                      </w:rPr>
-                      <w:t>AirNav</w:t>
-                    </w:r>
-                    <w:proofErr w:type="spellEnd"/>
-                    <w:r>
-                      <w:rPr>
-                        <w:sz w:val="24"/>
-                        <w:szCs w:val="24"/>
-                      </w:rPr>
-                      <w:t xml:space="preserve"> Solutions, Inc.</w:t>
+                      <w:t>Acme AirNav Solutions, Inc.</w:t>
                     </w:r>
                   </w:p>
                 </w:tc>
@@ -444,6 +401,7 @@
             </w:tabs>
             <w:rPr>
               <w:rFonts w:eastAsiaTheme="minorEastAsia"/>
+              <w:noProof/>
               <w:kern w:val="2"/>
               <w:sz w:val="24"/>
               <w:szCs w:val="24"/>
@@ -468,50 +426,58 @@
             </w:rPr>
             <w:fldChar w:fldCharType="separate"/>
           </w:r>
-          <w:hyperlink w:anchor="_Toc190779090" w:history="1">
+          <w:hyperlink w:anchor="_Toc190960965" w:history="1">
             <w:r>
               <w:rPr>
                 <w:rStyle w:val="Hyperlink"/>
+                <w:noProof/>
               </w:rPr>
               <w:t>Executive Summary</w:t>
             </w:r>
             <w:r>
               <w:rPr>
+                <w:noProof/>
                 <w:webHidden/>
               </w:rPr>
               <w:tab/>
             </w:r>
             <w:r>
               <w:rPr>
+                <w:noProof/>
                 <w:webHidden/>
               </w:rPr>
               <w:fldChar w:fldCharType="begin"/>
             </w:r>
             <w:r>
               <w:rPr>
-                <w:webHidden/>
-              </w:rPr>
-              <w:instrText xml:space="preserve"> PAGEREF _Toc190779090 \h </w:instrText>
-            </w:r>
-            <w:r>
-              <w:rPr>
-                <w:webHidden/>
-              </w:rPr>
-            </w:r>
-            <w:r>
-              <w:rPr>
+                <w:noProof/>
+                <w:webHidden/>
+              </w:rPr>
+              <w:instrText xml:space="preserve"> PAGEREF _Toc190960965 \h </w:instrText>
+            </w:r>
+            <w:r>
+              <w:rPr>
+                <w:noProof/>
+                <w:webHidden/>
+              </w:rPr>
+            </w:r>
+            <w:r>
+              <w:rPr>
+                <w:noProof/>
                 <w:webHidden/>
               </w:rPr>
               <w:fldChar w:fldCharType="separate"/>
             </w:r>
             <w:r>
               <w:rPr>
+                <w:noProof/>
                 <w:webHidden/>
               </w:rPr>
               <w:t>2</w:t>
             </w:r>
             <w:r>
               <w:rPr>
+                <w:noProof/>
                 <w:webHidden/>
               </w:rPr>
               <w:fldChar w:fldCharType="end"/>
@@ -526,56 +492,65 @@
             </w:tabs>
             <w:rPr>
               <w:rFonts w:eastAsiaTheme="minorEastAsia"/>
+              <w:noProof/>
               <w:kern w:val="2"/>
               <w:sz w:val="24"/>
               <w:szCs w:val="24"/>
               <w14:ligatures w14:val="standardContextual"/>
             </w:rPr>
           </w:pPr>
-          <w:hyperlink w:anchor="_Toc190779091" w:history="1">
+          <w:hyperlink w:anchor="_Toc190960966" w:history="1">
             <w:r>
               <w:rPr>
                 <w:rStyle w:val="Hyperlink"/>
+                <w:noProof/>
               </w:rPr>
               <w:t>Revision Table</w:t>
             </w:r>
             <w:r>
               <w:rPr>
+                <w:noProof/>
                 <w:webHidden/>
               </w:rPr>
               <w:tab/>
             </w:r>
             <w:r>
               <w:rPr>
+                <w:noProof/>
                 <w:webHidden/>
               </w:rPr>
               <w:fldChar w:fldCharType="begin"/>
             </w:r>
             <w:r>
               <w:rPr>
-                <w:webHidden/>
-              </w:rPr>
-              <w:instrText xml:space="preserve"> PAGEREF _Toc190779091 \h </w:instrText>
-            </w:r>
-            <w:r>
-              <w:rPr>
-                <w:webHidden/>
-              </w:rPr>
-            </w:r>
-            <w:r>
-              <w:rPr>
+                <w:noProof/>
+                <w:webHidden/>
+              </w:rPr>
+              <w:instrText xml:space="preserve"> PAGEREF _Toc190960966 \h </w:instrText>
+            </w:r>
+            <w:r>
+              <w:rPr>
+                <w:noProof/>
+                <w:webHidden/>
+              </w:rPr>
+            </w:r>
+            <w:r>
+              <w:rPr>
+                <w:noProof/>
                 <w:webHidden/>
               </w:rPr>
               <w:fldChar w:fldCharType="separate"/>
             </w:r>
             <w:r>
               <w:rPr>
+                <w:noProof/>
                 <w:webHidden/>
               </w:rPr>
               <w:t>2</w:t>
             </w:r>
             <w:r>
               <w:rPr>
+                <w:noProof/>
                 <w:webHidden/>
               </w:rPr>
               <w:fldChar w:fldCharType="end"/>
@@ -590,56 +565,65 @@
             </w:tabs>
             <w:rPr>
               <w:rFonts w:eastAsiaTheme="minorEastAsia"/>
+              <w:noProof/>
               <w:kern w:val="2"/>
               <w:sz w:val="24"/>
               <w:szCs w:val="24"/>
               <w14:ligatures w14:val="standardContextual"/>
             </w:rPr>
           </w:pPr>
-          <w:hyperlink w:anchor="_Toc190779092" w:history="1">
+          <w:hyperlink w:anchor="_Toc190960967" w:history="1">
             <w:r>
               <w:rPr>
                 <w:rStyle w:val="Hyperlink"/>
+                <w:noProof/>
               </w:rPr>
               <w:t>Introduction</w:t>
             </w:r>
             <w:r>
               <w:rPr>
+                <w:noProof/>
                 <w:webHidden/>
               </w:rPr>
               <w:tab/>
             </w:r>
             <w:r>
               <w:rPr>
+                <w:noProof/>
                 <w:webHidden/>
               </w:rPr>
               <w:fldChar w:fldCharType="begin"/>
             </w:r>
             <w:r>
               <w:rPr>
-                <w:webHidden/>
-              </w:rPr>
-              <w:instrText xml:space="preserve"> PAGEREF _Toc190779092 \h </w:instrText>
-            </w:r>
-            <w:r>
-              <w:rPr>
-                <w:webHidden/>
-              </w:rPr>
-            </w:r>
-            <w:r>
-              <w:rPr>
+                <w:noProof/>
+                <w:webHidden/>
+              </w:rPr>
+              <w:instrText xml:space="preserve"> PAGEREF _Toc190960967 \h </w:instrText>
+            </w:r>
+            <w:r>
+              <w:rPr>
+                <w:noProof/>
+                <w:webHidden/>
+              </w:rPr>
+            </w:r>
+            <w:r>
+              <w:rPr>
+                <w:noProof/>
                 <w:webHidden/>
               </w:rPr>
               <w:fldChar w:fldCharType="separate"/>
             </w:r>
             <w:r>
               <w:rPr>
+                <w:noProof/>
                 <w:webHidden/>
               </w:rPr>
               <w:t>3</w:t>
             </w:r>
             <w:r>
               <w:rPr>
+                <w:noProof/>
                 <w:webHidden/>
               </w:rPr>
               <w:fldChar w:fldCharType="end"/>
@@ -654,56 +638,65 @@
             </w:tabs>
             <w:rPr>
               <w:rFonts w:eastAsiaTheme="minorEastAsia"/>
+              <w:noProof/>
               <w:kern w:val="2"/>
               <w:sz w:val="24"/>
               <w:szCs w:val="24"/>
               <w14:ligatures w14:val="standardContextual"/>
             </w:rPr>
           </w:pPr>
-          <w:hyperlink w:anchor="_Toc190779093" w:history="1">
+          <w:hyperlink w:anchor="_Toc190960968" w:history="1">
             <w:r>
               <w:rPr>
                 <w:rStyle w:val="Hyperlink"/>
-              </w:rPr>
-              <w:t>Conclusions</w:t>
-            </w:r>
-            <w:r>
-              <w:rPr>
+                <w:noProof/>
+              </w:rPr>
+              <w:t>Content</w:t>
+            </w:r>
+            <w:r>
+              <w:rPr>
+                <w:noProof/>
                 <w:webHidden/>
               </w:rPr>
               <w:tab/>
             </w:r>
             <w:r>
               <w:rPr>
+                <w:noProof/>
                 <w:webHidden/>
               </w:rPr>
               <w:fldChar w:fldCharType="begin"/>
             </w:r>
             <w:r>
               <w:rPr>
-                <w:webHidden/>
-              </w:rPr>
-              <w:instrText xml:space="preserve"> PAGEREF _Toc190779093 \h </w:instrText>
-            </w:r>
-            <w:r>
-              <w:rPr>
-                <w:webHidden/>
-              </w:rPr>
-            </w:r>
-            <w:r>
-              <w:rPr>
+                <w:noProof/>
+                <w:webHidden/>
+              </w:rPr>
+              <w:instrText xml:space="preserve"> PAGEREF _Toc190960968 \h </w:instrText>
+            </w:r>
+            <w:r>
+              <w:rPr>
+                <w:noProof/>
+                <w:webHidden/>
+              </w:rPr>
+            </w:r>
+            <w:r>
+              <w:rPr>
+                <w:noProof/>
                 <w:webHidden/>
               </w:rPr>
               <w:fldChar w:fldCharType="separate"/>
             </w:r>
             <w:r>
               <w:rPr>
+                <w:noProof/>
                 <w:webHidden/>
               </w:rPr>
               <w:t>3</w:t>
             </w:r>
             <w:r>
               <w:rPr>
+                <w:noProof/>
                 <w:webHidden/>
               </w:rPr>
               <w:fldChar w:fldCharType="end"/>
@@ -718,56 +711,138 @@
             </w:tabs>
             <w:rPr>
               <w:rFonts w:eastAsiaTheme="minorEastAsia"/>
+              <w:noProof/>
               <w:kern w:val="2"/>
               <w:sz w:val="24"/>
               <w:szCs w:val="24"/>
               <w14:ligatures w14:val="standardContextual"/>
             </w:rPr>
           </w:pPr>
-          <w:hyperlink w:anchor="_Toc190779094" w:history="1">
+          <w:hyperlink w:anchor="_Toc190960969" w:history="1">
             <w:r>
               <w:rPr>
                 <w:rStyle w:val="Hyperlink"/>
+                <w:noProof/>
+              </w:rPr>
+              <w:t>Conclusions</w:t>
+            </w:r>
+            <w:r>
+              <w:rPr>
+                <w:noProof/>
+                <w:webHidden/>
+              </w:rPr>
+              <w:tab/>
+            </w:r>
+            <w:r>
+              <w:rPr>
+                <w:noProof/>
+                <w:webHidden/>
+              </w:rPr>
+              <w:fldChar w:fldCharType="begin"/>
+            </w:r>
+            <w:r>
+              <w:rPr>
+                <w:noProof/>
+                <w:webHidden/>
+              </w:rPr>
+              <w:instrText xml:space="preserve"> PAGEREF _Toc190960969 \h </w:instrText>
+            </w:r>
+            <w:r>
+              <w:rPr>
+                <w:noProof/>
+                <w:webHidden/>
+              </w:rPr>
+            </w:r>
+            <w:r>
+              <w:rPr>
+                <w:noProof/>
+                <w:webHidden/>
+              </w:rPr>
+              <w:fldChar w:fldCharType="separate"/>
+            </w:r>
+            <w:r>
+              <w:rPr>
+                <w:noProof/>
+                <w:webHidden/>
+              </w:rPr>
+              <w:t>5</w:t>
+            </w:r>
+            <w:r>
+              <w:rPr>
+                <w:noProof/>
+                <w:webHidden/>
+              </w:rPr>
+              <w:fldChar w:fldCharType="end"/>
+            </w:r>
+          </w:hyperlink>
+        </w:p>
+        <w:p>
+          <w:pPr>
+            <w:pStyle w:val="TOC1"/>
+            <w:tabs>
+              <w:tab w:val="right" w:leader="dot" w:pos="8494"/>
+            </w:tabs>
+            <w:rPr>
+              <w:rFonts w:eastAsiaTheme="minorEastAsia"/>
+              <w:noProof/>
+              <w:kern w:val="2"/>
+              <w:sz w:val="24"/>
+              <w:szCs w:val="24"/>
+              <w14:ligatures w14:val="standardContextual"/>
+            </w:rPr>
+          </w:pPr>
+          <w:hyperlink w:anchor="_Toc190960970" w:history="1">
+            <w:r>
+              <w:rPr>
+                <w:rStyle w:val="Hyperlink"/>
+                <w:noProof/>
               </w:rPr>
               <w:t>Bibliography</w:t>
             </w:r>
             <w:r>
               <w:rPr>
+                <w:noProof/>
                 <w:webHidden/>
               </w:rPr>
               <w:tab/>
             </w:r>
             <w:r>
               <w:rPr>
+                <w:noProof/>
                 <w:webHidden/>
               </w:rPr>
               <w:fldChar w:fldCharType="begin"/>
             </w:r>
             <w:r>
               <w:rPr>
-                <w:webHidden/>
-              </w:rPr>
-              <w:instrText xml:space="preserve"> PAGEREF _Toc190779094 \h </w:instrText>
-            </w:r>
-            <w:r>
-              <w:rPr>
-                <w:webHidden/>
-              </w:rPr>
-            </w:r>
-            <w:r>
-              <w:rPr>
+                <w:noProof/>
+                <w:webHidden/>
+              </w:rPr>
+              <w:instrText xml:space="preserve"> PAGEREF _Toc190960970 \h </w:instrText>
+            </w:r>
+            <w:r>
+              <w:rPr>
+                <w:noProof/>
+                <w:webHidden/>
+              </w:rPr>
+            </w:r>
+            <w:r>
+              <w:rPr>
+                <w:noProof/>
                 <w:webHidden/>
               </w:rPr>
               <w:fldChar w:fldCharType="separate"/>
             </w:r>
             <w:r>
               <w:rPr>
-                <w:webHidden/>
-              </w:rPr>
-              <w:t>3</w:t>
-            </w:r>
-            <w:r>
-              <w:rPr>
+                <w:noProof/>
+                <w:webHidden/>
+              </w:rPr>
+              <w:t>5</w:t>
+            </w:r>
+            <w:r>
+              <w:rPr>
+                <w:noProof/>
                 <w:webHidden/>
               </w:rPr>
               <w:fldChar w:fldCharType="end"/>
@@ -804,7 +879,7 @@
       <w:pPr>
         <w:pStyle w:val="Heading1"/>
       </w:pPr>
-      <w:bookmarkStart w:id="0" w:name="_Toc190779090"/>
+      <w:bookmarkStart w:id="0" w:name="_Toc190960965"/>
       <w:r>
         <w:lastRenderedPageBreak/>
         <w:t>Executive Summary</w:t>
@@ -813,15 +888,7 @@
     </w:p>
     <w:p>
       <w:r>
-        <w:t xml:space="preserve">Tasks requiring documentation must follow a certain structure, so it was decided a template would be created by me with José </w:t>
-      </w:r>
-      <w:proofErr w:type="spellStart"/>
-      <w:r>
-        <w:t>Coronil</w:t>
-      </w:r>
-      <w:proofErr w:type="spellEnd"/>
-      <w:r>
-        <w:t xml:space="preserve"> providing images for a professional and consistent image.</w:t>
+        <w:t>Tasks requiring documentation must follow a certain structure, so it was decided a template would be created by me with José Coronil providing images for a professional and consistent image.</w:t>
       </w:r>
     </w:p>
     <w:p>
@@ -834,7 +901,7 @@
       <w:pPr>
         <w:pStyle w:val="Heading1"/>
       </w:pPr>
-      <w:bookmarkStart w:id="1" w:name="_Toc190779091"/>
+      <w:bookmarkStart w:id="1" w:name="_Toc190960966"/>
       <w:r>
         <w:t>Revision Table</w:t>
       </w:r>
@@ -926,7 +993,7 @@
       <w:pPr>
         <w:pStyle w:val="Heading1"/>
       </w:pPr>
-      <w:bookmarkStart w:id="2" w:name="_Toc190779092"/>
+      <w:bookmarkStart w:id="2" w:name="_Toc190960967"/>
       <w:r>
         <w:lastRenderedPageBreak/>
         <w:t>Introduction</w:t>
@@ -948,9 +1015,11 @@
       <w:pPr>
         <w:pStyle w:val="Heading1"/>
       </w:pPr>
+      <w:bookmarkStart w:id="3" w:name="_Toc190960968"/>
       <w:r>
         <w:t>Content</w:t>
       </w:r>
+      <w:bookmarkEnd w:id="3"/>
     </w:p>
     <w:p>
       <w:r>
@@ -1018,15 +1087,7 @@
     </w:p>
     <w:p>
       <w:r>
-        <w:t xml:space="preserve">For that purpose, we have decided I would put together a template for all documents, since I have experience properly making Word documents and an eye for aesthetics, incorporating the images José </w:t>
-      </w:r>
-      <w:proofErr w:type="spellStart"/>
-      <w:r>
-        <w:t>Coronil</w:t>
-      </w:r>
-      <w:proofErr w:type="spellEnd"/>
-      <w:r>
-        <w:t xml:space="preserve"> has designed for the company</w:t>
+        <w:t>For that purpose, we have decided I would put together a template for all documents, since I have experience properly making Word documents and an eye for aesthetics, incorporating the images José Coronil has designed for the company</w:t>
       </w:r>
       <w:r>
         <w:t>.</w:t>
@@ -1074,14 +1135,14 @@
         </w:rPr>
         <w:t xml:space="preserve">planning dashboard in GitHub to review the tasks, their </w:t>
       </w:r>
-      <w:bookmarkStart w:id="3" w:name="_Int_4q4WObMb"/>
+      <w:bookmarkStart w:id="4" w:name="_Int_4q4WObMb"/>
       <w:r>
         <w:rPr>
           <w:lang w:val="en-GB"/>
         </w:rPr>
         <w:t>current status</w:t>
       </w:r>
-      <w:bookmarkEnd w:id="3"/>
+      <w:bookmarkEnd w:id="4"/>
       <w:r>
         <w:rPr>
           <w:lang w:val="en-GB"/>
@@ -1110,13 +1171,7 @@
         <w:rPr>
           <w:lang w:val="en-GB"/>
         </w:rPr>
-        <w:t xml:space="preserve">Student 3 task MRQ2: </w:t>
-      </w:r>
-      <w:r>
-        <w:rPr>
-          <w:lang w:val="en-GB"/>
-        </w:rPr>
-        <w:t>Provide a link to your planning dashboard in GitHub to review the tasks, their current status, and your schedule</w:t>
+        <w:t>Student 3 task MRQ2: Provide a link to your planning dashboard in GitHub to review the tasks, their current status, and your schedule</w:t>
       </w:r>
       <w:r>
         <w:rPr>
@@ -1230,6 +1285,7 @@
       </w:pPr>
       <w:r>
         <w:rPr>
+          <w:noProof/>
           <w:lang w:val="en-GB"/>
         </w:rPr>
         <w:drawing>
@@ -1315,6 +1371,7 @@
       </w:pPr>
       <w:r>
         <w:rPr>
+          <w:noProof/>
           <w:lang w:val="en-GB"/>
         </w:rPr>
         <w:drawing>
@@ -1397,6 +1454,7 @@
       </w:pPr>
       <w:r>
         <w:rPr>
+          <w:noProof/>
           <w:lang w:val="en-GB"/>
         </w:rPr>
         <w:drawing>
@@ -1470,12 +1528,12 @@
       <w:pPr>
         <w:pStyle w:val="Heading1"/>
       </w:pPr>
-      <w:bookmarkStart w:id="4" w:name="_Toc190779093"/>
+      <w:bookmarkStart w:id="5" w:name="_Toc190960969"/>
       <w:r>
         <w:lastRenderedPageBreak/>
         <w:t>Conclusions</w:t>
       </w:r>
-      <w:bookmarkEnd w:id="4"/>
+      <w:bookmarkEnd w:id="5"/>
     </w:p>
     <w:p>
       <w:r>
@@ -1493,11 +1551,11 @@
       <w:pPr>
         <w:pStyle w:val="Heading1"/>
       </w:pPr>
-      <w:bookmarkStart w:id="5" w:name="_Toc190779094"/>
+      <w:bookmarkStart w:id="6" w:name="_Toc190960970"/>
       <w:r>
         <w:t>Bibliography</w:t>
       </w:r>
-      <w:bookmarkEnd w:id="5"/>
+      <w:bookmarkEnd w:id="6"/>
     </w:p>
     <w:p>
       <w:r>
@@ -1671,15 +1729,7 @@
       </w:drawing>
     </w:r>
     <w:r>
-      <w:t xml:space="preserve">Acme </w:t>
-    </w:r>
-    <w:proofErr w:type="spellStart"/>
-    <w:r>
-      <w:t>AirNav</w:t>
-    </w:r>
-    <w:proofErr w:type="spellEnd"/>
-    <w:r>
-      <w:t xml:space="preserve"> Solutions, Inc.</w:t>
+      <w:t>Acme AirNav Solutions, Inc.</w:t>
     </w:r>
   </w:p>
   <w:p>
@@ -2370,6 +2420,7 @@
   <w:style w:type="character" w:default="1" w:styleId="DefaultParagraphFont">
     <w:name w:val="Default Paragraph Font"/>
     <w:uiPriority w:val="1"/>
+    <w:semiHidden/>
     <w:unhideWhenUsed/>
   </w:style>
   <w:style w:type="table" w:default="1" w:styleId="TableNormal">
@@ -2850,6 +2901,8 @@
     <w:rsid w:val="00211A3B"/>
     <w:rsid w:val="00320D52"/>
     <w:rsid w:val="003E6126"/>
+    <w:rsid w:val="00560B10"/>
+    <w:rsid w:val="00774FBD"/>
     <w:rsid w:val="008E55F2"/>
     <w:rsid w:val="00A2546A"/>
     <w:rsid w:val="00D237B6"/>

</xml_diff>